<commit_message>
Pruebas unitarias, integracion, funcionales
</commit_message>
<xml_diff>
--- a/Práctica_UML.docx
+++ b/Práctica_UML.docx
@@ -97,6 +97,74 @@
       <w:r>
         <w:t>Qué diferencia hay entre pruebas unitarias, pruebas de integración y pruebas funcionales</w:t>
       </w:r>
+      <w:r>
+        <w:t>.</w:t>
+      </w:r>
+    </w:p>
+    <w:p>
+      <w:pPr>
+        <w:pStyle w:val="Prrafodelista"/>
+        <w:numPr>
+          <w:ilvl w:val="0"/>
+          <w:numId w:val="5"/>
+        </w:numPr>
+      </w:pPr>
+      <w:r>
+        <w:rPr>
+          <w:b/>
+          <w:bCs/>
+        </w:rPr>
+        <w:t>Pruebas Unitarias:</w:t>
+      </w:r>
+      <w:r>
+        <w:t xml:space="preserve"> son pruebas que se hacen sobre los métodos o funciones concretas para comprobar su funcionalidad.</w:t>
+      </w:r>
+    </w:p>
+    <w:p>
+      <w:pPr>
+        <w:pStyle w:val="Prrafodelista"/>
+        <w:numPr>
+          <w:ilvl w:val="0"/>
+          <w:numId w:val="5"/>
+        </w:numPr>
+        <w:rPr>
+          <w:b/>
+          <w:bCs/>
+        </w:rPr>
+      </w:pPr>
+      <w:r>
+        <w:rPr>
+          <w:b/>
+          <w:bCs/>
+        </w:rPr>
+        <w:t xml:space="preserve">Pruebas de Integración: </w:t>
+      </w:r>
+      <w:r>
+        <w:t>son pruebas que se hacen a un conjunto de métodos que forman parte del mismo sistema para comprobar su compartamineto.</w:t>
+      </w:r>
+    </w:p>
+    <w:p>
+      <w:pPr>
+        <w:pStyle w:val="Prrafodelista"/>
+        <w:numPr>
+          <w:ilvl w:val="0"/>
+          <w:numId w:val="5"/>
+        </w:numPr>
+        <w:rPr>
+          <w:b/>
+          <w:bCs/>
+        </w:rPr>
+      </w:pPr>
+      <w:r>
+        <w:rPr>
+          <w:b/>
+          <w:bCs/>
+        </w:rPr>
+        <w:t xml:space="preserve">Pruebas Funcionales: </w:t>
+      </w:r>
+      <w:r>
+        <w:t>son aquellas las que evalúan si la app o sistema creado cumple con los parámetros que se exige sin importar como este implementado el código.</w:t>
+      </w:r>
     </w:p>
     <w:p>
       <w:pPr>
@@ -117,13 +185,8 @@
         </w:numPr>
       </w:pPr>
       <w:r>
-        <w:t xml:space="preserve">Qué es </w:t>
-      </w:r>
-      <w:proofErr w:type="spellStart"/>
-      <w:r>
-        <w:t>JUnit</w:t>
-      </w:r>
-      <w:proofErr w:type="spellEnd"/>
+        <w:t>Qué es JUnit</w:t>
+      </w:r>
     </w:p>
     <w:p>
       <w:pPr>
@@ -133,23 +196,7 @@
         </w:numPr>
       </w:pPr>
       <w:r>
-        <w:t xml:space="preserve">Qué diferencias hay entre </w:t>
-      </w:r>
-      <w:proofErr w:type="spellStart"/>
-      <w:r>
-        <w:t>JUnit</w:t>
-      </w:r>
-      <w:proofErr w:type="spellEnd"/>
-      <w:r>
-        <w:t xml:space="preserve"> 5 y </w:t>
-      </w:r>
-      <w:proofErr w:type="spellStart"/>
-      <w:r>
-        <w:t>JUnit</w:t>
-      </w:r>
-      <w:proofErr w:type="spellEnd"/>
-      <w:r>
-        <w:t xml:space="preserve"> 4</w:t>
+        <w:t>Qué diferencias hay entre JUnit 5 y JUnit 4</w:t>
       </w:r>
     </w:p>
     <w:p>
@@ -574,6 +621,119 @@
     </w:lvl>
   </w:abstractNum>
   <w:abstractNum w:abstractNumId="3" w15:restartNumberingAfterBreak="0">
+    <w:nsid w:val="6C5A0659"/>
+    <w:multiLevelType w:val="hybridMultilevel"/>
+    <w:tmpl w:val="50E0270A"/>
+    <w:lvl w:ilvl="0" w:tplc="0C0A0001">
+      <w:start w:val="1"/>
+      <w:numFmt w:val="bullet"/>
+      <w:lvlText w:val=""/>
+      <w:lvlJc w:val="left"/>
+      <w:pPr>
+        <w:ind w:left="1440" w:hanging="360"/>
+      </w:pPr>
+      <w:rPr>
+        <w:rFonts w:ascii="Symbol" w:hAnsi="Symbol" w:hint="default"/>
+      </w:rPr>
+    </w:lvl>
+    <w:lvl w:ilvl="1" w:tplc="0C0A0003" w:tentative="1">
+      <w:start w:val="1"/>
+      <w:numFmt w:val="bullet"/>
+      <w:lvlText w:val="o"/>
+      <w:lvlJc w:val="left"/>
+      <w:pPr>
+        <w:ind w:left="2160" w:hanging="360"/>
+      </w:pPr>
+      <w:rPr>
+        <w:rFonts w:ascii="Courier New" w:hAnsi="Courier New" w:cs="Courier New" w:hint="default"/>
+      </w:rPr>
+    </w:lvl>
+    <w:lvl w:ilvl="2" w:tplc="0C0A0005" w:tentative="1">
+      <w:start w:val="1"/>
+      <w:numFmt w:val="bullet"/>
+      <w:lvlText w:val=""/>
+      <w:lvlJc w:val="left"/>
+      <w:pPr>
+        <w:ind w:left="2880" w:hanging="360"/>
+      </w:pPr>
+      <w:rPr>
+        <w:rFonts w:ascii="Wingdings" w:hAnsi="Wingdings" w:hint="default"/>
+      </w:rPr>
+    </w:lvl>
+    <w:lvl w:ilvl="3" w:tplc="0C0A0001" w:tentative="1">
+      <w:start w:val="1"/>
+      <w:numFmt w:val="bullet"/>
+      <w:lvlText w:val=""/>
+      <w:lvlJc w:val="left"/>
+      <w:pPr>
+        <w:ind w:left="3600" w:hanging="360"/>
+      </w:pPr>
+      <w:rPr>
+        <w:rFonts w:ascii="Symbol" w:hAnsi="Symbol" w:hint="default"/>
+      </w:rPr>
+    </w:lvl>
+    <w:lvl w:ilvl="4" w:tplc="0C0A0003" w:tentative="1">
+      <w:start w:val="1"/>
+      <w:numFmt w:val="bullet"/>
+      <w:lvlText w:val="o"/>
+      <w:lvlJc w:val="left"/>
+      <w:pPr>
+        <w:ind w:left="4320" w:hanging="360"/>
+      </w:pPr>
+      <w:rPr>
+        <w:rFonts w:ascii="Courier New" w:hAnsi="Courier New" w:cs="Courier New" w:hint="default"/>
+      </w:rPr>
+    </w:lvl>
+    <w:lvl w:ilvl="5" w:tplc="0C0A0005" w:tentative="1">
+      <w:start w:val="1"/>
+      <w:numFmt w:val="bullet"/>
+      <w:lvlText w:val=""/>
+      <w:lvlJc w:val="left"/>
+      <w:pPr>
+        <w:ind w:left="5040" w:hanging="360"/>
+      </w:pPr>
+      <w:rPr>
+        <w:rFonts w:ascii="Wingdings" w:hAnsi="Wingdings" w:hint="default"/>
+      </w:rPr>
+    </w:lvl>
+    <w:lvl w:ilvl="6" w:tplc="0C0A0001" w:tentative="1">
+      <w:start w:val="1"/>
+      <w:numFmt w:val="bullet"/>
+      <w:lvlText w:val=""/>
+      <w:lvlJc w:val="left"/>
+      <w:pPr>
+        <w:ind w:left="5760" w:hanging="360"/>
+      </w:pPr>
+      <w:rPr>
+        <w:rFonts w:ascii="Symbol" w:hAnsi="Symbol" w:hint="default"/>
+      </w:rPr>
+    </w:lvl>
+    <w:lvl w:ilvl="7" w:tplc="0C0A0003" w:tentative="1">
+      <w:start w:val="1"/>
+      <w:numFmt w:val="bullet"/>
+      <w:lvlText w:val="o"/>
+      <w:lvlJc w:val="left"/>
+      <w:pPr>
+        <w:ind w:left="6480" w:hanging="360"/>
+      </w:pPr>
+      <w:rPr>
+        <w:rFonts w:ascii="Courier New" w:hAnsi="Courier New" w:cs="Courier New" w:hint="default"/>
+      </w:rPr>
+    </w:lvl>
+    <w:lvl w:ilvl="8" w:tplc="0C0A0005" w:tentative="1">
+      <w:start w:val="1"/>
+      <w:numFmt w:val="bullet"/>
+      <w:lvlText w:val=""/>
+      <w:lvlJc w:val="left"/>
+      <w:pPr>
+        <w:ind w:left="7200" w:hanging="360"/>
+      </w:pPr>
+      <w:rPr>
+        <w:rFonts w:ascii="Wingdings" w:hAnsi="Wingdings" w:hint="default"/>
+      </w:rPr>
+    </w:lvl>
+  </w:abstractNum>
+  <w:abstractNum w:abstractNumId="4" w15:restartNumberingAfterBreak="0">
     <w:nsid w:val="7E8F076D"/>
     <w:multiLevelType w:val="multilevel"/>
     <w:tmpl w:val="C9BCB966"/>
@@ -726,13 +886,16 @@
     <w:abstractNumId w:val="2"/>
   </w:num>
   <w:num w:numId="2" w16cid:durableId="552665830">
-    <w:abstractNumId w:val="3"/>
+    <w:abstractNumId w:val="4"/>
   </w:num>
   <w:num w:numId="3" w16cid:durableId="1030377938">
     <w:abstractNumId w:val="1"/>
   </w:num>
   <w:num w:numId="4" w16cid:durableId="1158808466">
     <w:abstractNumId w:val="0"/>
+  </w:num>
+  <w:num w:numId="5" w16cid:durableId="616058280">
+    <w:abstractNumId w:val="3"/>
   </w:num>
 </w:numbering>
 </file>
@@ -1340,6 +1503,7 @@
   <w:style w:type="character" w:default="1" w:styleId="Fuentedeprrafopredeter">
     <w:name w:val="Default Paragraph Font"/>
     <w:uiPriority w:val="1"/>
+    <w:semiHidden/>
     <w:unhideWhenUsed/>
   </w:style>
   <w:style w:type="table" w:default="1" w:styleId="Tablanormal">

</xml_diff>

<commit_message>
Diferencia JUnit4 y JUnit5
</commit_message>
<xml_diff>
--- a/Práctica_UML.docx
+++ b/Práctica_UML.docx
@@ -95,8 +95,23 @@
         <w:jc w:val="both"/>
       </w:pPr>
       <w:r>
-        <w:t>Permiten aplicar mejoras y no interrumpir el funcionamiento existente, de esa manera se puede prevenir de los fallos para que no afecte la seguridad de app.</w:t>
-      </w:r>
+        <w:t xml:space="preserve">Permiten aplicar mejoras y no interrumpir el funcionamiento existente, de esa manera se puede prevenir de los fallos para que no afecte la seguridad de </w:t>
+      </w:r>
+      <w:proofErr w:type="gramStart"/>
+      <w:r>
+        <w:t>app</w:t>
+      </w:r>
+      <w:proofErr w:type="gramEnd"/>
+      <w:r>
+        <w:t>.</w:t>
+      </w:r>
+    </w:p>
+    <w:p>
+      <w:pPr>
+        <w:pStyle w:val="Prrafodelista"/>
+        <w:ind w:left="1440"/>
+        <w:jc w:val="both"/>
+      </w:pPr>
     </w:p>
     <w:p>
       <w:pPr>
@@ -189,8 +204,27 @@
         <w:t xml:space="preserve">Pruebas Funcionales: </w:t>
       </w:r>
       <w:r>
-        <w:t>son aquellas las que evalúan si la app o sistema creado cumple con los parámetros que se exige sin importar como este implementado el código.</w:t>
-      </w:r>
+        <w:t xml:space="preserve">son aquellas las que evalúan si la </w:t>
+      </w:r>
+      <w:proofErr w:type="gramStart"/>
+      <w:r>
+        <w:t>app</w:t>
+      </w:r>
+      <w:proofErr w:type="gramEnd"/>
+      <w:r>
+        <w:t xml:space="preserve"> o sistema creado cumple con los parámetros que se exige sin importar como este implementado el código.</w:t>
+      </w:r>
+    </w:p>
+    <w:p>
+      <w:pPr>
+        <w:pStyle w:val="Prrafodelista"/>
+        <w:ind w:left="1440"/>
+        <w:jc w:val="both"/>
+        <w:rPr>
+          <w:b/>
+          <w:bCs/>
+        </w:rPr>
+      </w:pPr>
     </w:p>
     <w:p>
       <w:pPr>
@@ -231,8 +265,21 @@
         <w:jc w:val="both"/>
       </w:pPr>
       <w:r>
-        <w:t>Test First Development</w:t>
-      </w:r>
+        <w:t xml:space="preserve">Test </w:t>
+      </w:r>
+      <w:proofErr w:type="spellStart"/>
+      <w:r>
+        <w:t>First</w:t>
+      </w:r>
+      <w:proofErr w:type="spellEnd"/>
+      <w:r>
+        <w:t xml:space="preserve"> </w:t>
+      </w:r>
+      <w:proofErr w:type="spellStart"/>
+      <w:r>
+        <w:t>Development</w:t>
+      </w:r>
+      <w:proofErr w:type="spellEnd"/>
     </w:p>
     <w:p>
       <w:pPr>
@@ -243,9 +290,11 @@
         </w:numPr>
         <w:jc w:val="both"/>
       </w:pPr>
+      <w:proofErr w:type="spellStart"/>
       <w:r>
         <w:t>Refactoring</w:t>
       </w:r>
+      <w:proofErr w:type="spellEnd"/>
     </w:p>
     <w:p>
       <w:pPr>
@@ -286,7 +335,43 @@
         <w:t>las pruebas</w:t>
       </w:r>
       <w:r>
-        <w:t xml:space="preserve"> se realizan sobre el código directamente pero en TDD, los test se escriben antes para prevenir los errores.</w:t>
+        <w:t xml:space="preserve"> se realizan sobre el código </w:t>
+      </w:r>
+      <w:r>
+        <w:t>directamente,</w:t>
+      </w:r>
+      <w:r>
+        <w:t xml:space="preserve"> pero en TDD, </w:t>
+      </w:r>
+      <w:proofErr w:type="gramStart"/>
+      <w:r>
+        <w:t>los test</w:t>
+      </w:r>
+      <w:proofErr w:type="gramEnd"/>
+      <w:r>
+        <w:t xml:space="preserve"> se escriben antes para prevenir los errores.</w:t>
+      </w:r>
+    </w:p>
+    <w:p>
+      <w:pPr>
+        <w:ind w:left="708"/>
+        <w:jc w:val="both"/>
+      </w:pPr>
+    </w:p>
+    <w:p>
+      <w:pPr>
+        <w:jc w:val="both"/>
+        <w:rPr>
+          <w:b/>
+          <w:bCs/>
+        </w:rPr>
+      </w:pPr>
+      <w:r>
+        <w:rPr>
+          <w:b/>
+          <w:bCs/>
+        </w:rPr>
+        <w:br w:type="page"/>
       </w:r>
     </w:p>
     <w:p>
@@ -295,16 +380,18 @@
           <w:ilvl w:val="0"/>
           <w:numId w:val="2"/>
         </w:numPr>
-        <w:rPr>
-          <w:b/>
-          <w:bCs/>
-        </w:rPr>
-      </w:pPr>
-      <w:r>
-        <w:rPr>
-          <w:b/>
-          <w:bCs/>
-        </w:rPr>
+        <w:jc w:val="both"/>
+        <w:rPr>
+          <w:b/>
+          <w:bCs/>
+        </w:rPr>
+      </w:pPr>
+      <w:r>
+        <w:rPr>
+          <w:b/>
+          <w:bCs/>
+        </w:rPr>
+        <w:lastRenderedPageBreak/>
         <w:t>Qué es J</w:t>
       </w:r>
       <w:r>
@@ -324,27 +411,36 @@
     </w:p>
     <w:p>
       <w:pPr>
+        <w:spacing w:after="0"/>
         <w:ind w:left="720"/>
-      </w:pPr>
-      <w:r>
-        <w:rPr>
-          <w:b/>
-          <w:bCs/>
-        </w:rPr>
-        <w:t>Junit es un framework</w:t>
-      </w:r>
+        <w:jc w:val="both"/>
+      </w:pPr>
+      <w:r>
+        <w:t xml:space="preserve">Junit es un </w:t>
+      </w:r>
+      <w:proofErr w:type="spellStart"/>
+      <w:r>
+        <w:t>framework</w:t>
+      </w:r>
+      <w:proofErr w:type="spellEnd"/>
       <w:r>
         <w:t xml:space="preserve"> (Conjunto de herramientas) exclusivo para java que permite la ejecución de clases de manera controlada para comprobar que los métodos realizan su función correctamente.</w:t>
       </w:r>
     </w:p>
     <w:p>
       <w:pPr>
+        <w:spacing w:after="0"/>
         <w:ind w:left="720"/>
-      </w:pPr>
-      <w:r>
-        <w:lastRenderedPageBreak/>
+        <w:jc w:val="both"/>
+      </w:pPr>
+      <w:r>
         <w:t>Es de código abierto creado por Kent Beck y Erich Gamma.</w:t>
       </w:r>
+    </w:p>
+    <w:p>
+      <w:pPr>
+        <w:ind w:left="720"/>
+      </w:pPr>
     </w:p>
     <w:p>
       <w:pPr>
@@ -352,10 +448,124 @@
           <w:ilvl w:val="0"/>
           <w:numId w:val="2"/>
         </w:numPr>
-      </w:pPr>
-      <w:r>
-        <w:t>Qué diferencias hay entre JUnit 5 y JUnit 4</w:t>
-      </w:r>
+        <w:rPr>
+          <w:b/>
+          <w:bCs/>
+        </w:rPr>
+      </w:pPr>
+      <w:r>
+        <w:rPr>
+          <w:b/>
+          <w:bCs/>
+        </w:rPr>
+        <w:t xml:space="preserve">Qué diferencias hay entre </w:t>
+      </w:r>
+      <w:proofErr w:type="spellStart"/>
+      <w:r>
+        <w:rPr>
+          <w:b/>
+          <w:bCs/>
+        </w:rPr>
+        <w:t>JUnit</w:t>
+      </w:r>
+      <w:proofErr w:type="spellEnd"/>
+      <w:r>
+        <w:rPr>
+          <w:b/>
+          <w:bCs/>
+        </w:rPr>
+        <w:t xml:space="preserve"> 5 y </w:t>
+      </w:r>
+      <w:proofErr w:type="spellStart"/>
+      <w:r>
+        <w:rPr>
+          <w:b/>
+          <w:bCs/>
+        </w:rPr>
+        <w:t>JUnit</w:t>
+      </w:r>
+      <w:proofErr w:type="spellEnd"/>
+      <w:r>
+        <w:rPr>
+          <w:b/>
+          <w:bCs/>
+        </w:rPr>
+        <w:t xml:space="preserve"> 4</w:t>
+      </w:r>
+    </w:p>
+    <w:p>
+      <w:pPr>
+        <w:ind w:left="720"/>
+        <w:jc w:val="both"/>
+      </w:pPr>
+      <w:r>
+        <w:t xml:space="preserve">Ambos son </w:t>
+      </w:r>
+      <w:proofErr w:type="spellStart"/>
+      <w:r>
+        <w:t>frameworks</w:t>
+      </w:r>
+      <w:proofErr w:type="spellEnd"/>
+      <w:r>
+        <w:t xml:space="preserve"> de pruebas</w:t>
+      </w:r>
+      <w:r>
+        <w:t xml:space="preserve"> basados en java, el Junit 5 es el modelo de pruebas más avanzado comparado con Junit4.</w:t>
+      </w:r>
+    </w:p>
+    <w:p>
+      <w:pPr>
+        <w:ind w:left="720"/>
+        <w:jc w:val="both"/>
+      </w:pPr>
+      <w:r>
+        <w:t>En tema de</w:t>
+      </w:r>
+      <w:r>
+        <w:rPr>
+          <w:i/>
+          <w:iCs/>
+        </w:rPr>
+        <w:t xml:space="preserve"> arquitectura</w:t>
+      </w:r>
+      <w:r>
+        <w:t xml:space="preserve"> Junit5 admite diseños con una arquitectura más modular y extensible, admite características de java 8 y también puede soportar expresiones de </w:t>
+      </w:r>
+      <w:r>
+        <w:t>lambda, en</w:t>
+      </w:r>
+      <w:r>
+        <w:t xml:space="preserve"> cambio Junit4 sigue una arquitectura monolítica y tiene soporte limitado para expresiones lambda.</w:t>
+      </w:r>
+    </w:p>
+    <w:p>
+      <w:pPr>
+        <w:ind w:left="720"/>
+        <w:jc w:val="both"/>
+      </w:pPr>
+      <w:r>
+        <w:t>En Junit5 introduce nuevas anotaciones como @BeforeEach, @AfterEach, @BeforeAll y @AfterAll</w:t>
+      </w:r>
+      <w:r>
+        <w:t xml:space="preserve"> </w:t>
+      </w:r>
+      <w:r>
+        <w:t>que Junit4 no tiene.</w:t>
+      </w:r>
+    </w:p>
+    <w:p>
+      <w:pPr>
+        <w:ind w:left="720"/>
+        <w:jc w:val="both"/>
+      </w:pPr>
+      <w:r>
+        <w:t>En Junit5 tienen un modelo de extensión bastante poderoso llamado @ExtendWith y Junit4 carece de este modelo de soporte.</w:t>
+      </w:r>
+    </w:p>
+    <w:p>
+      <w:pPr>
+        <w:ind w:left="720"/>
+      </w:pPr>
     </w:p>
     <w:p>
       <w:pPr>
@@ -363,10 +573,27 @@
           <w:ilvl w:val="0"/>
           <w:numId w:val="2"/>
         </w:numPr>
-      </w:pPr>
-      <w:r>
+        <w:rPr>
+          <w:b/>
+          <w:bCs/>
+        </w:rPr>
+      </w:pPr>
+      <w:r>
+        <w:rPr>
+          <w:b/>
+          <w:bCs/>
+        </w:rPr>
         <w:t>Qué buenas prácticas se deben seguir para hacer un buen diseño de pruebas</w:t>
       </w:r>
+    </w:p>
+    <w:p>
+      <w:pPr>
+        <w:ind w:left="720"/>
+        <w:rPr>
+          <w:b/>
+          <w:bCs/>
+        </w:rPr>
+      </w:pPr>
     </w:p>
     <w:p>
       <w:pPr>
@@ -374,8 +601,16 @@
           <w:ilvl w:val="0"/>
           <w:numId w:val="2"/>
         </w:numPr>
-      </w:pPr>
-      <w:r>
+        <w:rPr>
+          <w:b/>
+          <w:bCs/>
+        </w:rPr>
+      </w:pPr>
+      <w:r>
+        <w:rPr>
+          <w:b/>
+          <w:bCs/>
+        </w:rPr>
         <w:t>Qué futuro se puede esperar de las pruebas con la llegada de la IA</w:t>
       </w:r>
     </w:p>
@@ -385,8 +620,16 @@
           <w:ilvl w:val="0"/>
           <w:numId w:val="2"/>
         </w:numPr>
-      </w:pPr>
-      <w:r>
+        <w:rPr>
+          <w:b/>
+          <w:bCs/>
+        </w:rPr>
+      </w:pPr>
+      <w:r>
+        <w:rPr>
+          <w:b/>
+          <w:bCs/>
+        </w:rPr>
         <w:t>Bibliografía</w:t>
       </w:r>
     </w:p>

</xml_diff>

<commit_message>
es solo una prueba
</commit_message>
<xml_diff>
--- a/Práctica_UML.docx
+++ b/Práctica_UML.docx
@@ -732,6 +732,9 @@
       </w:r>
       <w:r>
         <w:t>comparten una misma configuración, para evitar copiar y pegar estas anotaciones en cada clase, debemos agruparlas en una clase abstracta y hacer uso de ellas.</w:t>
+      </w:r>
+      <w:r>
+        <w:t xml:space="preserve"> Una cosa</w:t>
       </w:r>
     </w:p>
     <w:p>
@@ -2515,6 +2518,7 @@
   <w:style w:type="character" w:default="1" w:styleId="Fuentedeprrafopredeter">
     <w:name w:val="Default Paragraph Font"/>
     <w:uiPriority w:val="1"/>
+    <w:semiHidden/>
     <w:unhideWhenUsed/>
   </w:style>
   <w:style w:type="table" w:default="1" w:styleId="Tablanormal">

</xml_diff>

<commit_message>
Añadida informacion sobre los tipos de pruebas
</commit_message>
<xml_diff>
--- a/Práctica_UML.docx
+++ b/Práctica_UML.docx
@@ -2,6 +2,75 @@
 <file path=word/document.xml><?xml version="1.0" encoding="utf-8"?>
 <w:document xmlns:o="urn:schemas-microsoft-com:office:office" xmlns:r="http://schemas.openxmlformats.org/officeDocument/2006/relationships" xmlns:v="urn:schemas-microsoft-com:vml" xmlns:w="http://schemas.openxmlformats.org/wordprocessingml/2006/main" xmlns:w10="urn:schemas-microsoft-com:office:word" xmlns:wp="http://schemas.openxmlformats.org/drawingml/2006/wordprocessingDrawing" xmlns:wps="http://schemas.microsoft.com/office/word/2010/wordprocessingShape" xmlns:wpg="http://schemas.microsoft.com/office/word/2010/wordprocessingGroup" xmlns:mc="http://schemas.openxmlformats.org/markup-compatibility/2006" xmlns:wp14="http://schemas.microsoft.com/office/word/2010/wordprocessingDrawing" xmlns:w14="http://schemas.microsoft.com/office/word/2010/wordml" xmlns:w15="http://schemas.microsoft.com/office/word/2012/wordml" mc:Ignorable="w14 wp14 w15">
   <w:body>
+    <w:p>
+      <w:pPr>
+        <w:pStyle w:val="BodyText"/>
+        <w:tabs>
+          <w:tab w:val="clear" w:pos="708"/>
+          <w:tab w:val="left" w:pos="720" w:leader="none"/>
+        </w:tabs>
+        <w:ind w:hanging="360" w:left="720"/>
+        <w:jc w:val="both"/>
+        <w:rPr>
+          <w:b/>
+          <w:bCs/>
+          <w:u w:val="single"/>
+        </w:rPr>
+      </w:pPr>
+      <w:r>
+        <w:rPr>
+          <w:b/>
+          <w:bCs/>
+          <w:u w:val="single"/>
+        </w:rPr>
+      </w:r>
+    </w:p>
+    <w:p>
+      <w:pPr>
+        <w:pStyle w:val="BodyText"/>
+        <w:tabs>
+          <w:tab w:val="clear" w:pos="708"/>
+          <w:tab w:val="left" w:pos="720" w:leader="none"/>
+        </w:tabs>
+        <w:ind w:hanging="360" w:left="720"/>
+        <w:jc w:val="both"/>
+        <w:rPr>
+          <w:b/>
+          <w:bCs/>
+          <w:u w:val="single"/>
+        </w:rPr>
+      </w:pPr>
+      <w:r>
+        <w:rPr>
+          <w:b/>
+          <w:bCs/>
+          <w:u w:val="single"/>
+        </w:rPr>
+      </w:r>
+    </w:p>
+    <w:p>
+      <w:pPr>
+        <w:pStyle w:val="BodyText"/>
+        <w:tabs>
+          <w:tab w:val="clear" w:pos="708"/>
+          <w:tab w:val="left" w:pos="720" w:leader="none"/>
+        </w:tabs>
+        <w:ind w:hanging="360" w:left="720"/>
+        <w:jc w:val="both"/>
+        <w:rPr>
+          <w:b/>
+          <w:bCs/>
+          <w:u w:val="single"/>
+        </w:rPr>
+      </w:pPr>
+      <w:r>
+        <w:rPr>
+          <w:b/>
+          <w:bCs/>
+          <w:u w:val="single"/>
+        </w:rPr>
+      </w:r>
+    </w:p>
     <w:p>
       <w:pPr>
         <w:pStyle w:val="BodyText"/>
@@ -32,21 +101,44 @@
           <w:effect w:val="none"/>
           <w:shd w:fill="auto" w:val="clear"/>
         </w:rPr>
+        <w:t>P01 - Pruebas (práctica)</w:t>
       </w:r>
     </w:p>
     <w:p>
       <w:pPr>
         <w:pStyle w:val="BodyText"/>
-        <w:tabs>
-          <w:tab w:val="clear" w:pos="708"/>
-          <w:tab w:val="left" w:pos="720" w:leader="none"/>
-        </w:tabs>
-        <w:ind w:hanging="360" w:left="720"/>
-        <w:jc w:val="both"/>
-        <w:rPr>
-          <w:b/>
-          <w:bCs/>
-          <w:u w:val="single"/>
+        <w:rPr>
+          <w:b w:val="false"/>
+        </w:rPr>
+      </w:pPr>
+      <w:r>
+        <w:rPr>
+          <w:b w:val="false"/>
+        </w:rPr>
+        <w:br/>
+      </w:r>
+    </w:p>
+    <w:p>
+      <w:pPr>
+        <w:pStyle w:val="BodyText"/>
+        <w:bidi w:val="0"/>
+        <w:spacing w:lineRule="auto" w:line="331" w:before="0" w:after="0"/>
+        <w:ind w:hanging="0" w:left="0" w:right="0"/>
+        <w:jc w:val="center"/>
+        <w:rPr>
+          <w:rFonts w:ascii="Arial;sans-serif" w:hAnsi="Arial;sans-serif"/>
+          <w:b w:val="false"/>
+          <w:i w:val="false"/>
+          <w:i w:val="false"/>
+          <w:caps w:val="false"/>
+          <w:smallCaps w:val="false"/>
+          <w:strike w:val="false"/>
+          <w:dstrike w:val="false"/>
+          <w:color w:val="000000"/>
+          <w:sz w:val="44"/>
+          <w:u w:val="none"/>
+          <w:effect w:val="none"/>
+          <w:shd w:fill="auto" w:val="clear"/>
         </w:rPr>
       </w:pPr>
       <w:r>
@@ -59,26 +151,35 @@
           <w:strike w:val="false"/>
           <w:dstrike w:val="false"/>
           <w:color w:val="000000"/>
-          <w:sz w:val="72"/>
+          <w:sz w:val="44"/>
           <w:u w:val="none"/>
           <w:effect w:val="none"/>
           <w:shd w:fill="auto" w:val="clear"/>
         </w:rPr>
+        <w:t>Entornos de Desarrollo</w:t>
       </w:r>
     </w:p>
     <w:p>
       <w:pPr>
         <w:pStyle w:val="BodyText"/>
-        <w:tabs>
-          <w:tab w:val="clear" w:pos="708"/>
-          <w:tab w:val="left" w:pos="720" w:leader="none"/>
-        </w:tabs>
-        <w:ind w:hanging="360" w:left="720"/>
-        <w:jc w:val="both"/>
-        <w:rPr>
-          <w:b/>
-          <w:bCs/>
-          <w:u w:val="single"/>
+        <w:bidi w:val="0"/>
+        <w:spacing w:lineRule="auto" w:line="331" w:before="0" w:after="0"/>
+        <w:ind w:hanging="0" w:left="0" w:right="0"/>
+        <w:jc w:val="center"/>
+        <w:rPr>
+          <w:rFonts w:ascii="Arial;sans-serif" w:hAnsi="Arial;sans-serif"/>
+          <w:b w:val="false"/>
+          <w:i w:val="false"/>
+          <w:i w:val="false"/>
+          <w:caps w:val="false"/>
+          <w:smallCaps w:val="false"/>
+          <w:strike w:val="false"/>
+          <w:dstrike w:val="false"/>
+          <w:color w:val="000000"/>
+          <w:sz w:val="44"/>
+          <w:u w:val="none"/>
+          <w:effect w:val="none"/>
+          <w:shd w:fill="auto" w:val="clear"/>
         </w:rPr>
       </w:pPr>
       <w:r>
@@ -91,26 +192,35 @@
           <w:strike w:val="false"/>
           <w:dstrike w:val="false"/>
           <w:color w:val="000000"/>
-          <w:sz w:val="72"/>
+          <w:sz w:val="44"/>
           <w:u w:val="none"/>
           <w:effect w:val="none"/>
           <w:shd w:fill="auto" w:val="clear"/>
         </w:rPr>
+        <w:t>1º DAW</w:t>
       </w:r>
     </w:p>
     <w:p>
       <w:pPr>
         <w:pStyle w:val="BodyText"/>
-        <w:tabs>
-          <w:tab w:val="clear" w:pos="708"/>
-          <w:tab w:val="left" w:pos="720" w:leader="none"/>
-        </w:tabs>
-        <w:ind w:hanging="360" w:left="720"/>
-        <w:jc w:val="both"/>
-        <w:rPr>
-          <w:b/>
-          <w:bCs/>
-          <w:u w:val="single"/>
+        <w:bidi w:val="0"/>
+        <w:spacing w:lineRule="auto" w:line="331" w:before="0" w:after="0"/>
+        <w:ind w:hanging="0" w:left="0" w:right="0"/>
+        <w:jc w:val="center"/>
+        <w:rPr>
+          <w:rFonts w:ascii="Arial;sans-serif" w:hAnsi="Arial;sans-serif"/>
+          <w:b w:val="false"/>
+          <w:i w:val="false"/>
+          <w:i w:val="false"/>
+          <w:caps w:val="false"/>
+          <w:smallCaps w:val="false"/>
+          <w:strike w:val="false"/>
+          <w:dstrike w:val="false"/>
+          <w:color w:val="000000"/>
+          <w:sz w:val="44"/>
+          <w:u w:val="none"/>
+          <w:effect w:val="none"/>
+          <w:shd w:fill="auto" w:val="clear"/>
         </w:rPr>
       </w:pPr>
       <w:r>
@@ -123,13 +233,37 @@
           <w:strike w:val="false"/>
           <w:dstrike w:val="false"/>
           <w:color w:val="000000"/>
-          <w:sz w:val="72"/>
+          <w:sz w:val="44"/>
           <w:u w:val="none"/>
           <w:effect w:val="none"/>
           <w:shd w:fill="auto" w:val="clear"/>
         </w:rPr>
-        <w:t>P</w:t>
-      </w:r>
+        <w:t>Yun Elia Gil Martínez</w:t>
+      </w:r>
+    </w:p>
+    <w:p>
+      <w:pPr>
+        <w:pStyle w:val="BodyText"/>
+        <w:bidi w:val="0"/>
+        <w:spacing w:lineRule="auto" w:line="331" w:before="0" w:after="0"/>
+        <w:ind w:hanging="0" w:left="0" w:right="0"/>
+        <w:jc w:val="center"/>
+        <w:rPr>
+          <w:rFonts w:ascii="Arial;sans-serif" w:hAnsi="Arial;sans-serif"/>
+          <w:b w:val="false"/>
+          <w:i w:val="false"/>
+          <w:i w:val="false"/>
+          <w:caps w:val="false"/>
+          <w:smallCaps w:val="false"/>
+          <w:strike w:val="false"/>
+          <w:dstrike w:val="false"/>
+          <w:color w:val="000000"/>
+          <w:sz w:val="44"/>
+          <w:u w:val="none"/>
+          <w:effect w:val="none"/>
+          <w:shd w:fill="auto" w:val="clear"/>
+        </w:rPr>
+      </w:pPr>
       <w:r>
         <w:rPr>
           <w:rFonts w:ascii="Arial;sans-serif" w:hAnsi="Arial;sans-serif"/>
@@ -140,127 +274,26 @@
           <w:strike w:val="false"/>
           <w:dstrike w:val="false"/>
           <w:color w:val="000000"/>
-          <w:sz w:val="72"/>
+          <w:sz w:val="44"/>
           <w:u w:val="none"/>
           <w:effect w:val="none"/>
           <w:shd w:fill="auto" w:val="clear"/>
         </w:rPr>
-        <w:t>0</w:t>
-      </w:r>
-      <w:r>
-        <w:rPr>
-          <w:rFonts w:ascii="Arial;sans-serif" w:hAnsi="Arial;sans-serif"/>
+        <w:t>Rizwan Baig</w:t>
+      </w:r>
+    </w:p>
+    <w:p>
+      <w:pPr>
+        <w:pStyle w:val="BodyText"/>
+        <w:rPr>
           <w:b w:val="false"/>
-          <w:i w:val="false"/>
-          <w:caps w:val="false"/>
-          <w:smallCaps w:val="false"/>
-          <w:strike w:val="false"/>
-          <w:dstrike w:val="false"/>
-          <w:color w:val="000000"/>
-          <w:sz w:val="72"/>
-          <w:u w:val="none"/>
-          <w:effect w:val="none"/>
-          <w:shd w:fill="auto" w:val="clear"/>
-        </w:rPr>
-        <w:t>1</w:t>
-      </w:r>
-      <w:r>
-        <w:rPr>
-          <w:rFonts w:ascii="Arial;sans-serif" w:hAnsi="Arial;sans-serif"/>
+        </w:rPr>
+      </w:pPr>
+      <w:r>
+        <w:rPr>
           <w:b w:val="false"/>
-          <w:i w:val="false"/>
-          <w:caps w:val="false"/>
-          <w:smallCaps w:val="false"/>
-          <w:strike w:val="false"/>
-          <w:dstrike w:val="false"/>
-          <w:color w:val="000000"/>
-          <w:sz w:val="72"/>
-          <w:u w:val="none"/>
-          <w:effect w:val="none"/>
-          <w:shd w:fill="auto" w:val="clear"/>
-        </w:rPr>
-        <w:t xml:space="preserve"> - </w:t>
-      </w:r>
-      <w:r>
-        <w:rPr>
-          <w:rFonts w:ascii="Arial;sans-serif" w:hAnsi="Arial;sans-serif"/>
-          <w:b w:val="false"/>
-          <w:i w:val="false"/>
-          <w:caps w:val="false"/>
-          <w:smallCaps w:val="false"/>
-          <w:strike w:val="false"/>
-          <w:dstrike w:val="false"/>
-          <w:color w:val="000000"/>
-          <w:sz w:val="72"/>
-          <w:u w:val="none"/>
-          <w:effect w:val="none"/>
-          <w:shd w:fill="auto" w:val="clear"/>
-        </w:rPr>
-        <w:t>Pruebas</w:t>
-      </w:r>
-      <w:r>
-        <w:rPr>
-          <w:rFonts w:ascii="Arial;sans-serif" w:hAnsi="Arial;sans-serif"/>
-          <w:b w:val="false"/>
-          <w:i w:val="false"/>
-          <w:caps w:val="false"/>
-          <w:smallCaps w:val="false"/>
-          <w:strike w:val="false"/>
-          <w:dstrike w:val="false"/>
-          <w:color w:val="000000"/>
-          <w:sz w:val="72"/>
-          <w:u w:val="none"/>
-          <w:effect w:val="none"/>
-          <w:shd w:fill="auto" w:val="clear"/>
-        </w:rPr>
-        <w:t xml:space="preserve"> (</w:t>
-      </w:r>
-      <w:r>
-        <w:rPr>
-          <w:rFonts w:ascii="Arial;sans-serif" w:hAnsi="Arial;sans-serif"/>
-          <w:b w:val="false"/>
-          <w:i w:val="false"/>
-          <w:caps w:val="false"/>
-          <w:smallCaps w:val="false"/>
-          <w:strike w:val="false"/>
-          <w:dstrike w:val="false"/>
-          <w:color w:val="000000"/>
-          <w:sz w:val="72"/>
-          <w:u w:val="none"/>
-          <w:effect w:val="none"/>
-          <w:shd w:fill="auto" w:val="clear"/>
-        </w:rPr>
-        <w:t>práctica</w:t>
-      </w:r>
-      <w:r>
-        <w:rPr>
-          <w:rFonts w:ascii="Arial;sans-serif" w:hAnsi="Arial;sans-serif"/>
-          <w:b w:val="false"/>
-          <w:i w:val="false"/>
-          <w:caps w:val="false"/>
-          <w:smallCaps w:val="false"/>
-          <w:strike w:val="false"/>
-          <w:dstrike w:val="false"/>
-          <w:color w:val="000000"/>
-          <w:sz w:val="72"/>
-          <w:u w:val="none"/>
-          <w:effect w:val="none"/>
-          <w:shd w:fill="auto" w:val="clear"/>
-        </w:rPr>
-        <w:t>)</w:t>
-      </w:r>
-    </w:p>
-    <w:p>
-      <w:pPr>
-        <w:pStyle w:val="BodyText"/>
-        <w:rPr>
-          <w:b w:val="false"/>
-        </w:rPr>
-      </w:pPr>
-      <w:r>
-        <w:rPr>
-          <w:b w:val="false"/>
-        </w:rPr>
+        </w:rPr>
+        <w:br/>
         <w:br/>
       </w:r>
     </w:p>
@@ -275,180 +308,6 @@
           <w:rFonts w:ascii="Arial;sans-serif" w:hAnsi="Arial;sans-serif"/>
           <w:b w:val="false"/>
           <w:i w:val="false"/>
-          <w:caps w:val="false"/>
-          <w:smallCaps w:val="false"/>
-          <w:strike w:val="false"/>
-          <w:dstrike w:val="false"/>
-          <w:color w:val="000000"/>
-          <w:sz w:val="44"/>
-          <w:u w:val="none"/>
-          <w:effect w:val="none"/>
-          <w:shd w:fill="auto" w:val="clear"/>
-        </w:rPr>
-      </w:pPr>
-      <w:r>
-        <w:rPr>
-          <w:rFonts w:ascii="Arial;sans-serif" w:hAnsi="Arial;sans-serif"/>
-          <w:b w:val="false"/>
-          <w:i w:val="false"/>
-          <w:caps w:val="false"/>
-          <w:smallCaps w:val="false"/>
-          <w:strike w:val="false"/>
-          <w:dstrike w:val="false"/>
-          <w:color w:val="000000"/>
-          <w:sz w:val="44"/>
-          <w:u w:val="none"/>
-          <w:effect w:val="none"/>
-          <w:shd w:fill="auto" w:val="clear"/>
-        </w:rPr>
-        <w:t>Entornos de Desarrollo</w:t>
-      </w:r>
-    </w:p>
-    <w:p>
-      <w:pPr>
-        <w:pStyle w:val="BodyText"/>
-        <w:bidi w:val="0"/>
-        <w:spacing w:lineRule="auto" w:line="331" w:before="0" w:after="0"/>
-        <w:ind w:hanging="0" w:left="0" w:right="0"/>
-        <w:jc w:val="center"/>
-        <w:rPr>
-          <w:rFonts w:ascii="Arial;sans-serif" w:hAnsi="Arial;sans-serif"/>
-          <w:b w:val="false"/>
-          <w:i w:val="false"/>
-          <w:caps w:val="false"/>
-          <w:smallCaps w:val="false"/>
-          <w:strike w:val="false"/>
-          <w:dstrike w:val="false"/>
-          <w:color w:val="000000"/>
-          <w:sz w:val="44"/>
-          <w:u w:val="none"/>
-          <w:effect w:val="none"/>
-          <w:shd w:fill="auto" w:val="clear"/>
-        </w:rPr>
-      </w:pPr>
-      <w:r>
-        <w:rPr>
-          <w:rFonts w:ascii="Arial;sans-serif" w:hAnsi="Arial;sans-serif"/>
-          <w:b w:val="false"/>
-          <w:i w:val="false"/>
-          <w:caps w:val="false"/>
-          <w:smallCaps w:val="false"/>
-          <w:strike w:val="false"/>
-          <w:dstrike w:val="false"/>
-          <w:color w:val="000000"/>
-          <w:sz w:val="44"/>
-          <w:u w:val="none"/>
-          <w:effect w:val="none"/>
-          <w:shd w:fill="auto" w:val="clear"/>
-        </w:rPr>
-        <w:t>1º DAW</w:t>
-      </w:r>
-    </w:p>
-    <w:p>
-      <w:pPr>
-        <w:pStyle w:val="BodyText"/>
-        <w:bidi w:val="0"/>
-        <w:spacing w:lineRule="auto" w:line="331" w:before="0" w:after="0"/>
-        <w:ind w:hanging="0" w:left="0" w:right="0"/>
-        <w:jc w:val="center"/>
-        <w:rPr>
-          <w:rFonts w:ascii="Arial;sans-serif" w:hAnsi="Arial;sans-serif"/>
-          <w:b w:val="false"/>
-          <w:i w:val="false"/>
-          <w:caps w:val="false"/>
-          <w:smallCaps w:val="false"/>
-          <w:strike w:val="false"/>
-          <w:dstrike w:val="false"/>
-          <w:color w:val="000000"/>
-          <w:sz w:val="44"/>
-          <w:u w:val="none"/>
-          <w:effect w:val="none"/>
-          <w:shd w:fill="auto" w:val="clear"/>
-        </w:rPr>
-      </w:pPr>
-      <w:r>
-        <w:rPr>
-          <w:rFonts w:ascii="Arial;sans-serif" w:hAnsi="Arial;sans-serif"/>
-          <w:b w:val="false"/>
-          <w:i w:val="false"/>
-          <w:caps w:val="false"/>
-          <w:smallCaps w:val="false"/>
-          <w:strike w:val="false"/>
-          <w:dstrike w:val="false"/>
-          <w:color w:val="000000"/>
-          <w:sz w:val="44"/>
-          <w:u w:val="none"/>
-          <w:effect w:val="none"/>
-          <w:shd w:fill="auto" w:val="clear"/>
-        </w:rPr>
-        <w:t>Yun Elia Gil Martínez</w:t>
-      </w:r>
-    </w:p>
-    <w:p>
-      <w:pPr>
-        <w:pStyle w:val="BodyText"/>
-        <w:bidi w:val="0"/>
-        <w:spacing w:lineRule="auto" w:line="331" w:before="0" w:after="0"/>
-        <w:ind w:hanging="0" w:left="0" w:right="0"/>
-        <w:jc w:val="center"/>
-        <w:rPr>
-          <w:rFonts w:ascii="Arial;sans-serif" w:hAnsi="Arial;sans-serif"/>
-          <w:b w:val="false"/>
-          <w:i w:val="false"/>
-          <w:caps w:val="false"/>
-          <w:smallCaps w:val="false"/>
-          <w:strike w:val="false"/>
-          <w:dstrike w:val="false"/>
-          <w:color w:val="000000"/>
-          <w:sz w:val="44"/>
-          <w:u w:val="none"/>
-          <w:effect w:val="none"/>
-          <w:shd w:fill="auto" w:val="clear"/>
-        </w:rPr>
-      </w:pPr>
-      <w:r>
-        <w:rPr>
-          <w:rFonts w:ascii="Arial;sans-serif" w:hAnsi="Arial;sans-serif"/>
-          <w:b w:val="false"/>
-          <w:i w:val="false"/>
-          <w:caps w:val="false"/>
-          <w:smallCaps w:val="false"/>
-          <w:strike w:val="false"/>
-          <w:dstrike w:val="false"/>
-          <w:color w:val="000000"/>
-          <w:sz w:val="44"/>
-          <w:u w:val="none"/>
-          <w:effect w:val="none"/>
-          <w:shd w:fill="auto" w:val="clear"/>
-        </w:rPr>
-        <w:t>Rizwan Baig</w:t>
-      </w:r>
-    </w:p>
-    <w:p>
-      <w:pPr>
-        <w:pStyle w:val="BodyText"/>
-        <w:rPr>
-          <w:b w:val="false"/>
-        </w:rPr>
-      </w:pPr>
-      <w:r>
-        <w:rPr>
-          <w:b w:val="false"/>
-        </w:rPr>
-        <w:br/>
-        <w:br/>
-      </w:r>
-    </w:p>
-    <w:p>
-      <w:pPr>
-        <w:pStyle w:val="BodyText"/>
-        <w:bidi w:val="0"/>
-        <w:spacing w:lineRule="auto" w:line="331" w:before="0" w:after="0"/>
-        <w:ind w:hanging="0" w:left="0" w:right="0"/>
-        <w:jc w:val="center"/>
-        <w:rPr>
-          <w:rFonts w:ascii="Arial;sans-serif" w:hAnsi="Arial;sans-serif"/>
-          <w:b w:val="false"/>
           <w:i w:val="false"/>
           <w:caps w:val="false"/>
           <w:smallCaps w:val="false"/>
@@ -513,6 +372,9 @@
         <w:p>
           <w:pPr>
             <w:pStyle w:val="TOC1"/>
+            <w:tabs>
+              <w:tab w:val="right" w:pos="8504" w:leader="dot"/>
+            </w:tabs>
             <w:rPr/>
           </w:pPr>
           <w:r>
@@ -622,6 +484,9 @@
         <w:p>
           <w:pPr>
             <w:pStyle w:val="TOC1"/>
+            <w:tabs>
+              <w:tab w:val="right" w:pos="8504" w:leader="dot"/>
+            </w:tabs>
             <w:rPr/>
           </w:pPr>
           <w:hyperlink w:anchor="__RefHeading___Toc114_2340594174">
@@ -709,13 +574,42 @@
               </w:rPr>
               <w:t>1.3 Pruebas funcionales</w:t>
               <w:tab/>
-              <w:t>3</w:t>
+              <w:t>4</w:t>
+            </w:r>
+          </w:hyperlink>
+        </w:p>
+        <w:p>
+          <w:pPr>
+            <w:pStyle w:val="TOC2"/>
+            <w:tabs>
+              <w:tab w:val="clear" w:pos="8221"/>
+              <w:tab w:val="right" w:pos="8504" w:leader="dot"/>
+            </w:tabs>
+            <w:rPr/>
+          </w:pPr>
+          <w:hyperlink w:anchor="__RefHeading___Toc259_1570237854">
+            <w:r>
+              <w:rPr>
+                <w:rStyle w:val="Enlacedelndice"/>
+              </w:rPr>
+              <w:t xml:space="preserve"> </w:t>
+            </w:r>
+            <w:r>
+              <w:rPr>
+                <w:rStyle w:val="Enlacedelndice"/>
+              </w:rPr>
+              <w:t>1.4 Diferencias entre las pruebas</w:t>
+              <w:tab/>
+              <w:t>4</w:t>
             </w:r>
           </w:hyperlink>
         </w:p>
         <w:p>
           <w:pPr>
             <w:pStyle w:val="TOC1"/>
+            <w:tabs>
+              <w:tab w:val="right" w:pos="8504" w:leader="dot"/>
+            </w:tabs>
             <w:rPr/>
           </w:pPr>
           <w:hyperlink w:anchor="__RefHeading___Toc116_2340594174">
@@ -732,6 +626,9 @@
         <w:p>
           <w:pPr>
             <w:pStyle w:val="TOC1"/>
+            <w:tabs>
+              <w:tab w:val="right" w:pos="8504" w:leader="dot"/>
+            </w:tabs>
             <w:rPr/>
           </w:pPr>
           <w:hyperlink w:anchor="__RefHeading___Toc118_2340594174">
@@ -741,13 +638,16 @@
               </w:rPr>
               <w:t>4. Qué es Junit</w:t>
               <w:tab/>
-              <w:t>5</w:t>
+              <w:t>6</w:t>
             </w:r>
           </w:hyperlink>
         </w:p>
         <w:p>
           <w:pPr>
             <w:pStyle w:val="TOC1"/>
+            <w:tabs>
+              <w:tab w:val="right" w:pos="8504" w:leader="dot"/>
+            </w:tabs>
             <w:rPr/>
           </w:pPr>
           <w:hyperlink w:anchor="__RefHeading___Toc120_2340594174">
@@ -757,13 +657,16 @@
               </w:rPr>
               <w:t>5. Qué diferencias hay entre JUnit 5 y JUnit 4</w:t>
               <w:tab/>
-              <w:t>5</w:t>
+              <w:t>6</w:t>
             </w:r>
           </w:hyperlink>
         </w:p>
         <w:p>
           <w:pPr>
             <w:pStyle w:val="TOC1"/>
+            <w:tabs>
+              <w:tab w:val="right" w:pos="8504" w:leader="dot"/>
+            </w:tabs>
             <w:rPr/>
           </w:pPr>
           <w:hyperlink w:anchor="__RefHeading___Toc122_2340594174">
@@ -773,13 +676,16 @@
               </w:rPr>
               <w:t>6. Qué buenas prácticas se deben seguir para hacer un buen diseño de pruebas</w:t>
               <w:tab/>
-              <w:t>5</w:t>
+              <w:t>6</w:t>
             </w:r>
           </w:hyperlink>
         </w:p>
         <w:p>
           <w:pPr>
             <w:pStyle w:val="TOC1"/>
+            <w:tabs>
+              <w:tab w:val="right" w:pos="8504" w:leader="dot"/>
+            </w:tabs>
             <w:rPr/>
           </w:pPr>
           <w:hyperlink w:anchor="__RefHeading___Toc124_2340594174">
@@ -796,6 +702,9 @@
         <w:p>
           <w:pPr>
             <w:pStyle w:val="TOC1"/>
+            <w:tabs>
+              <w:tab w:val="right" w:pos="8504" w:leader="dot"/>
+            </w:tabs>
             <w:rPr/>
           </w:pPr>
           <w:hyperlink w:anchor="__RefHeading___Toc126_2340594174">
@@ -833,7 +742,11 @@
         </w:rPr>
       </w:pPr>
       <w:r>
-        <w:rPr/>
+        <w:rPr>
+          <w:b/>
+          <w:bCs/>
+          <w:u w:val="single"/>
+        </w:rPr>
       </w:r>
       <w:r>
         <w:br w:type="page"/>
@@ -846,6 +759,7 @@
           <w:ilvl w:val="0"/>
           <w:numId w:val="1"/>
         </w:numPr>
+        <w:spacing w:before="0" w:after="80"/>
         <w:rPr/>
       </w:pPr>
       <w:bookmarkStart w:id="0" w:name="__RefHeading___Toc128_2340594174"/>
@@ -1093,37 +1007,7 @@
           <w:szCs w:val="24"/>
           <w:u w:val="single"/>
         </w:rPr>
-        <w:t>1.</w:t>
-      </w:r>
-      <w:r>
-        <w:rPr>
-          <w:rFonts w:eastAsia="" w:cs="" w:cstheme="majorBidi" w:eastAsiaTheme="majorEastAsia"/>
-          <w:color w:val="000000"/>
-          <w:sz w:val="24"/>
-          <w:szCs w:val="24"/>
-          <w:u w:val="single"/>
-        </w:rPr>
-        <w:t>1</w:t>
-      </w:r>
-      <w:r>
-        <w:rPr>
-          <w:rFonts w:eastAsia="" w:cs="" w:cstheme="majorBidi" w:eastAsiaTheme="majorEastAsia"/>
-          <w:color w:val="000000"/>
-          <w:sz w:val="24"/>
-          <w:szCs w:val="24"/>
-          <w:u w:val="single"/>
-        </w:rPr>
-        <w:t xml:space="preserve"> Pruebas </w:t>
-      </w:r>
-      <w:r>
-        <w:rPr>
-          <w:rFonts w:eastAsia="" w:cs="" w:cstheme="majorBidi" w:eastAsiaTheme="majorEastAsia"/>
-          <w:color w:val="000000"/>
-          <w:sz w:val="24"/>
-          <w:szCs w:val="24"/>
-          <w:u w:val="single"/>
-        </w:rPr>
-        <w:t>unitarias</w:t>
+        <w:t>1.1 Pruebas unitarias</w:t>
       </w:r>
     </w:p>
     <w:p>
@@ -1142,37 +1026,7 @@
           <w:sz w:val="24"/>
           <w:szCs w:val="24"/>
         </w:rPr>
-        <w:t>S</w:t>
-      </w:r>
-      <w:r>
-        <w:rPr>
-          <w:color w:val="000000"/>
-          <w:sz w:val="24"/>
-          <w:szCs w:val="24"/>
-        </w:rPr>
-        <w:t>on pruebas que se hacen sobre los métodos o funciones concretas para comprobar su funcionalidad.</w:t>
-      </w:r>
-    </w:p>
-    <w:p>
-      <w:pPr>
-        <w:pStyle w:val="Heading2"/>
-        <w:rPr/>
-      </w:pPr>
-      <w:bookmarkStart w:id="7" w:name="__RefHeading___Toc144_2340594174"/>
-      <w:bookmarkEnd w:id="7"/>
-      <w:r>
-        <w:rPr/>
-        <w:tab/>
-      </w:r>
-      <w:r>
-        <w:rPr>
-          <w:rFonts w:eastAsia="" w:cs="" w:cstheme="majorBidi" w:eastAsiaTheme="majorEastAsia"/>
-          <w:color w:val="000000"/>
-          <w:sz w:val="24"/>
-          <w:szCs w:val="24"/>
-          <w:u w:val="single"/>
-        </w:rPr>
-        <w:t>1.2 Pruebas de integración</w:t>
+        <w:t>Son pruebas que se hacen sobre los métodos o funciones concretas para comprobar su funcionalidad.</w:t>
       </w:r>
     </w:p>
     <w:p>
@@ -1183,52 +1037,15 @@
           <w:numId w:val="3"/>
         </w:numPr>
         <w:jc w:val="both"/>
-        <w:rPr>
-          <w:color w:val="000000"/>
-          <w:sz w:val="24"/>
-          <w:szCs w:val="24"/>
-        </w:rPr>
-      </w:pPr>
-      <w:r>
-        <w:rPr>
-          <w:color w:val="000000"/>
-          <w:sz w:val="24"/>
-          <w:szCs w:val="24"/>
-        </w:rPr>
-        <w:t>S</w:t>
-      </w:r>
-      <w:r>
-        <w:rPr>
-          <w:color w:val="000000"/>
-          <w:sz w:val="24"/>
-          <w:szCs w:val="24"/>
-        </w:rPr>
-        <w:t>on pruebas que se hacen a un conjunto de métodos que forman parte del mismo sistema para comprobar su comportamiento.</w:t>
-      </w:r>
-    </w:p>
-    <w:p>
-      <w:pPr>
-        <w:pStyle w:val="Heading2"/>
         <w:rPr/>
       </w:pPr>
-      <w:bookmarkStart w:id="8" w:name="__RefHeading___Toc146_2340594174"/>
-      <w:bookmarkEnd w:id="8"/>
-      <w:r>
-        <w:rPr>
-          <w:rFonts w:eastAsia="" w:cs="" w:cstheme="majorBidi" w:eastAsiaTheme="majorEastAsia"/>
-          <w:u w:val="none"/>
-        </w:rPr>
-        <w:tab/>
-      </w:r>
-      <w:r>
-        <w:rPr>
-          <w:rFonts w:eastAsia="" w:cs="" w:cstheme="majorBidi" w:eastAsiaTheme="majorEastAsia"/>
-          <w:color w:val="000000"/>
-          <w:sz w:val="24"/>
-          <w:szCs w:val="24"/>
-          <w:u w:val="single"/>
-        </w:rPr>
-        <w:t>1.3 Pruebas funcionales</w:t>
+      <w:r>
+        <w:rPr>
+          <w:color w:val="000000"/>
+          <w:sz w:val="24"/>
+          <w:szCs w:val="24"/>
+        </w:rPr>
+        <w:t>Es un bloque de código que verifica la precisión de un bloque más pequeño y aislado de código de aplicación. Está diseñada para verificar que el bloque de ódigo se ejecuta según lo esperado, de acuerdo con la logica que hayamos aplicado. Solo interactúa con el bloque de código a través de entradas y salidas.</w:t>
       </w:r>
     </w:p>
     <w:p>
@@ -1239,50 +1056,399 @@
           <w:numId w:val="3"/>
         </w:numPr>
         <w:jc w:val="both"/>
-        <w:rPr>
-          <w:color w:val="000000"/>
-          <w:sz w:val="24"/>
-          <w:szCs w:val="24"/>
-        </w:rPr>
-      </w:pPr>
-      <w:r>
-        <w:rPr>
-          <w:color w:val="000000"/>
-          <w:sz w:val="24"/>
-          <w:szCs w:val="24"/>
-        </w:rPr>
-        <w:t>S</w:t>
-      </w:r>
-      <w:r>
-        <w:rPr>
-          <w:color w:val="000000"/>
-          <w:sz w:val="24"/>
-          <w:szCs w:val="24"/>
-        </w:rPr>
-        <w:t>on aquellas las que evalúan si la app o sistema creado cumple con los parámetros que se exige sin importar como este implementado el código.</w:t>
+        <w:rPr/>
+      </w:pPr>
+      <w:r>
+        <w:rPr>
+          <w:color w:val="000000"/>
+          <w:sz w:val="24"/>
+          <w:szCs w:val="24"/>
+        </w:rPr>
+        <w:t>Son menos útiles cuando el tiempo es limitado, para incluir código heredado, aundo el código evoluciona muy rápidamente, etc.</w:t>
+      </w:r>
+    </w:p>
+    <w:p>
+      <w:pPr>
+        <w:pStyle w:val="Heading2"/>
+        <w:rPr/>
+      </w:pPr>
+      <w:bookmarkStart w:id="7" w:name="__RefHeading___Toc144_2340594174"/>
+      <w:bookmarkEnd w:id="7"/>
+      <w:r>
+        <w:rPr/>
+        <w:tab/>
+      </w:r>
+      <w:r>
+        <w:rPr>
+          <w:rFonts w:eastAsia="" w:cs="" w:cstheme="majorBidi" w:eastAsiaTheme="majorEastAsia"/>
+          <w:color w:val="000000"/>
+          <w:sz w:val="24"/>
+          <w:szCs w:val="24"/>
+          <w:u w:val="single"/>
+        </w:rPr>
+        <w:t>1.2 Pruebas de integración</w:t>
       </w:r>
     </w:p>
     <w:p>
       <w:pPr>
         <w:pStyle w:val="ListParagraph"/>
-        <w:ind w:left="1440"/>
+        <w:numPr>
+          <w:ilvl w:val="0"/>
+          <w:numId w:val="3"/>
+        </w:numPr>
         <w:jc w:val="both"/>
         <w:rPr>
-          <w:b/>
-          <w:bCs/>
-          <w:color w:val="000000"/>
-          <w:sz w:val="24"/>
-          <w:szCs w:val="24"/>
-        </w:rPr>
-      </w:pPr>
-      <w:r>
-        <w:rPr>
-          <w:b/>
-          <w:bCs/>
-          <w:color w:val="000000"/>
-          <w:sz w:val="24"/>
-          <w:szCs w:val="24"/>
-        </w:rPr>
+          <w:color w:val="000000"/>
+          <w:sz w:val="24"/>
+          <w:szCs w:val="24"/>
+        </w:rPr>
+      </w:pPr>
+      <w:r>
+        <w:rPr>
+          <w:color w:val="000000"/>
+          <w:sz w:val="24"/>
+          <w:szCs w:val="24"/>
+        </w:rPr>
+        <w:t>Son pruebas que se hacen a un conjunto de métodos que forman parte del mismo sistema para comprobar su comportamiento.</w:t>
+      </w:r>
+    </w:p>
+    <w:p>
+      <w:pPr>
+        <w:pStyle w:val="ListParagraph"/>
+        <w:numPr>
+          <w:ilvl w:val="0"/>
+          <w:numId w:val="3"/>
+        </w:numPr>
+        <w:jc w:val="both"/>
+        <w:rPr>
+          <w:color w:val="000000"/>
+          <w:sz w:val="24"/>
+          <w:szCs w:val="24"/>
+        </w:rPr>
+      </w:pPr>
+      <w:r>
+        <w:rPr>
+          <w:color w:val="000000"/>
+          <w:sz w:val="24"/>
+          <w:szCs w:val="24"/>
+        </w:rPr>
+        <w:t>Se usan para probar la infraestructura de la aplicación y todo el marco, como las bases de datos, el sistema de archivos, los dispositivos de red, etc.</w:t>
+      </w:r>
+    </w:p>
+    <w:p>
+      <w:pPr>
+        <w:pStyle w:val="ListParagraph"/>
+        <w:numPr>
+          <w:ilvl w:val="0"/>
+          <w:numId w:val="3"/>
+        </w:numPr>
+        <w:jc w:val="both"/>
+        <w:rPr>
+          <w:color w:val="000000"/>
+          <w:sz w:val="24"/>
+          <w:szCs w:val="24"/>
+        </w:rPr>
+      </w:pPr>
+      <w:r>
+        <w:rPr>
+          <w:color w:val="000000"/>
+          <w:sz w:val="24"/>
+          <w:szCs w:val="24"/>
+        </w:rPr>
+        <w:t xml:space="preserve">Usan los componentes reales que emplea la aplicación en producción, necesitan </w:t>
+      </w:r>
+      <w:r>
+        <w:rPr>
+          <w:color w:val="000000"/>
+          <w:sz w:val="24"/>
+          <w:szCs w:val="24"/>
+        </w:rPr>
+        <w:t xml:space="preserve">más código y procesamiento de datos </w:t>
+      </w:r>
+      <w:r>
+        <w:rPr>
+          <w:color w:val="000000"/>
+          <w:sz w:val="24"/>
+          <w:szCs w:val="24"/>
+        </w:rPr>
+        <w:t>y t</w:t>
+      </w:r>
+      <w:r>
+        <w:rPr/>
+        <w:t>ardan más en ejecutarse.</w:t>
+      </w:r>
+    </w:p>
+    <w:p>
+      <w:pPr>
+        <w:pStyle w:val="Heading2"/>
+        <w:rPr/>
+      </w:pPr>
+      <w:bookmarkStart w:id="8" w:name="__RefHeading___Toc146_2340594174"/>
+      <w:bookmarkEnd w:id="8"/>
+      <w:r>
+        <w:rPr>
+          <w:rFonts w:eastAsia="" w:cs="" w:cstheme="majorBidi" w:eastAsiaTheme="majorEastAsia"/>
+          <w:u w:val="none"/>
+        </w:rPr>
+        <w:tab/>
+      </w:r>
+      <w:r>
+        <w:rPr>
+          <w:rFonts w:eastAsia="" w:cs="" w:cstheme="majorBidi" w:eastAsiaTheme="majorEastAsia"/>
+          <w:color w:val="000000"/>
+          <w:sz w:val="24"/>
+          <w:szCs w:val="24"/>
+          <w:u w:val="single"/>
+        </w:rPr>
+        <w:t>1.3 Pruebas funcionales</w:t>
+      </w:r>
+    </w:p>
+    <w:p>
+      <w:pPr>
+        <w:pStyle w:val="ListParagraph"/>
+        <w:numPr>
+          <w:ilvl w:val="0"/>
+          <w:numId w:val="3"/>
+        </w:numPr>
+        <w:jc w:val="both"/>
+        <w:rPr>
+          <w:color w:val="000000"/>
+          <w:sz w:val="24"/>
+          <w:szCs w:val="24"/>
+        </w:rPr>
+      </w:pPr>
+      <w:r>
+        <w:rPr>
+          <w:color w:val="000000"/>
+          <w:sz w:val="24"/>
+          <w:szCs w:val="24"/>
+        </w:rPr>
+        <w:t>Son aquellas las que evalúan si la app o sistema creado cumple con los parámetros que se exige sin importar como este implementado el código.</w:t>
+      </w:r>
+    </w:p>
+    <w:p>
+      <w:pPr>
+        <w:pStyle w:val="ListParagraph"/>
+        <w:numPr>
+          <w:ilvl w:val="0"/>
+          <w:numId w:val="3"/>
+        </w:numPr>
+        <w:jc w:val="both"/>
+        <w:rPr>
+          <w:color w:val="000000"/>
+          <w:sz w:val="24"/>
+          <w:szCs w:val="24"/>
+        </w:rPr>
+      </w:pPr>
+      <w:r>
+        <w:rPr>
+          <w:color w:val="000000"/>
+          <w:sz w:val="24"/>
+          <w:szCs w:val="24"/>
+        </w:rPr>
+        <w:t>Garantiza que el software funcione correctamente antes de ser lanzado, esto evita que los usuarios finales se encuentren con problemas o errores. Al solucionar los problemas al principio del desarrollo permite una corrección temprana y ahoran tiempo y recursos.</w:t>
+      </w:r>
+    </w:p>
+    <w:p>
+      <w:pPr>
+        <w:pStyle w:val="Heading2"/>
+        <w:jc w:val="both"/>
+        <w:rPr>
+          <w:color w:val="000000"/>
+          <w:sz w:val="24"/>
+          <w:szCs w:val="24"/>
+        </w:rPr>
+      </w:pPr>
+      <w:bookmarkStart w:id="9" w:name="__RefHeading___Toc259_1570237854"/>
+      <w:bookmarkEnd w:id="9"/>
+      <w:r>
+        <w:rPr>
+          <w:rFonts w:eastAsia="" w:cs="" w:cstheme="majorBidi" w:eastAsiaTheme="majorEastAsia"/>
+          <w:color w:val="000000"/>
+          <w:sz w:val="24"/>
+          <w:szCs w:val="24"/>
+          <w:u w:val="none"/>
+        </w:rPr>
+        <w:tab/>
+      </w:r>
+      <w:r>
+        <w:rPr>
+          <w:rFonts w:eastAsia="" w:cs="" w:cstheme="majorBidi" w:eastAsiaTheme="majorEastAsia"/>
+          <w:color w:val="000000"/>
+          <w:sz w:val="24"/>
+          <w:szCs w:val="24"/>
+          <w:u w:val="single"/>
+        </w:rPr>
+        <w:t>1.</w:t>
+      </w:r>
+      <w:r>
+        <w:rPr>
+          <w:rFonts w:eastAsia="" w:cs="" w:cstheme="majorBidi" w:eastAsiaTheme="majorEastAsia"/>
+          <w:color w:val="000000"/>
+          <w:sz w:val="24"/>
+          <w:szCs w:val="24"/>
+          <w:u w:val="single"/>
+        </w:rPr>
+        <w:t>4</w:t>
+      </w:r>
+      <w:r>
+        <w:rPr>
+          <w:rFonts w:eastAsia="" w:cs="" w:cstheme="majorBidi" w:eastAsiaTheme="majorEastAsia"/>
+          <w:color w:val="000000"/>
+          <w:sz w:val="24"/>
+          <w:szCs w:val="24"/>
+          <w:u w:val="single"/>
+        </w:rPr>
+        <w:t xml:space="preserve"> </w:t>
+      </w:r>
+      <w:r>
+        <w:rPr>
+          <w:rFonts w:eastAsia="" w:cs="" w:cstheme="majorBidi" w:eastAsiaTheme="majorEastAsia"/>
+          <w:color w:val="000000"/>
+          <w:sz w:val="24"/>
+          <w:szCs w:val="24"/>
+          <w:u w:val="single"/>
+        </w:rPr>
+        <w:t>Diferencias entre las pruebas</w:t>
+      </w:r>
+    </w:p>
+    <w:p>
+      <w:pPr>
+        <w:pStyle w:val="ListParagraph"/>
+        <w:numPr>
+          <w:ilvl w:val="0"/>
+          <w:numId w:val="3"/>
+        </w:numPr>
+        <w:jc w:val="both"/>
+        <w:rPr/>
+      </w:pPr>
+      <w:r>
+        <w:rPr>
+          <w:rFonts w:eastAsia="" w:cs=""/>
+          <w:u w:val="none"/>
+        </w:rPr>
+        <w:t>Las pruebas unitarias, de integración y funcionales se diferenc</w:t>
+      </w:r>
+      <w:r>
+        <w:rPr>
+          <w:rFonts w:eastAsia="" w:cs="" w:cstheme="minorBidi"/>
+          <w:color w:val="auto"/>
+          <w:kern w:val="2"/>
+          <w:sz w:val="24"/>
+          <w:szCs w:val="24"/>
+          <w:u w:val="none"/>
+          <w:lang w:val="es-ES" w:eastAsia="en-US" w:bidi="ar-SA"/>
+          <w14:ligatures w14:val="standardContextual"/>
+        </w:rPr>
+        <w:t>ian p</w:t>
+      </w:r>
+      <w:r>
+        <w:rPr>
+          <w:rFonts w:eastAsia="" w:cs="" w:cstheme="minorBidi"/>
+          <w:b w:val="false"/>
+          <w:bCs w:val="false"/>
+          <w:color w:val="auto"/>
+          <w:kern w:val="2"/>
+          <w:sz w:val="24"/>
+          <w:szCs w:val="24"/>
+          <w:u w:val="none"/>
+          <w:lang w:val="es-ES" w:eastAsia="en-US" w:bidi="ar-SA"/>
+          <w14:ligatures w14:val="standardContextual"/>
+        </w:rPr>
+        <w:t xml:space="preserve">rincipalmente en el </w:t>
+      </w:r>
+      <w:r>
+        <w:rPr>
+          <w:rStyle w:val="Strong"/>
+          <w:rFonts w:eastAsia="" w:cs="" w:cstheme="minorBidi"/>
+          <w:b w:val="false"/>
+          <w:bCs w:val="false"/>
+          <w:color w:val="auto"/>
+          <w:kern w:val="2"/>
+          <w:sz w:val="24"/>
+          <w:szCs w:val="24"/>
+          <w:u w:val="none"/>
+          <w:lang w:val="es-ES" w:eastAsia="en-US" w:bidi="ar-SA"/>
+          <w14:ligatures w14:val="standardContextual"/>
+        </w:rPr>
+        <w:t>momento en que se realizan</w:t>
+      </w:r>
+      <w:r>
+        <w:rPr>
+          <w:rFonts w:eastAsia="" w:cs="" w:cstheme="minorBidi"/>
+          <w:b w:val="false"/>
+          <w:bCs w:val="false"/>
+          <w:color w:val="auto"/>
+          <w:kern w:val="2"/>
+          <w:sz w:val="24"/>
+          <w:szCs w:val="24"/>
+          <w:u w:val="none"/>
+          <w:lang w:val="es-ES" w:eastAsia="en-US" w:bidi="ar-SA"/>
+          <w14:ligatures w14:val="standardContextual"/>
+        </w:rPr>
+        <w:t xml:space="preserve"> y en el </w:t>
+      </w:r>
+      <w:r>
+        <w:rPr>
+          <w:rStyle w:val="Strong"/>
+          <w:rFonts w:eastAsia="" w:cs="" w:cstheme="minorBidi"/>
+          <w:b w:val="false"/>
+          <w:bCs w:val="false"/>
+          <w:color w:val="auto"/>
+          <w:kern w:val="2"/>
+          <w:sz w:val="24"/>
+          <w:szCs w:val="24"/>
+          <w:u w:val="none"/>
+          <w:lang w:val="es-ES" w:eastAsia="en-US" w:bidi="ar-SA"/>
+          <w14:ligatures w14:val="standardContextual"/>
+        </w:rPr>
+        <w:t>objetivo que persiguen</w:t>
+      </w:r>
+      <w:r>
+        <w:rPr>
+          <w:rFonts w:eastAsia="" w:cs="" w:cstheme="minorBidi"/>
+          <w:b w:val="false"/>
+          <w:bCs w:val="false"/>
+          <w:color w:val="auto"/>
+          <w:kern w:val="2"/>
+          <w:sz w:val="24"/>
+          <w:szCs w:val="24"/>
+          <w:u w:val="none"/>
+          <w:lang w:val="es-ES" w:eastAsia="en-US" w:bidi="ar-SA"/>
+          <w14:ligatures w14:val="standardContextual"/>
+        </w:rPr>
+        <w:t xml:space="preserve"> dentro del proceso de desarrollo de software.</w:t>
+      </w:r>
+    </w:p>
+    <w:p>
+      <w:pPr>
+        <w:pStyle w:val="ListParagraph"/>
+        <w:numPr>
+          <w:ilvl w:val="0"/>
+          <w:numId w:val="3"/>
+        </w:numPr>
+        <w:jc w:val="both"/>
+        <w:rPr/>
+      </w:pPr>
+      <w:r>
+        <w:rPr>
+          <w:rStyle w:val="Strong"/>
+          <w:rFonts w:eastAsia="" w:cs="" w:cstheme="minorBidi"/>
+          <w:b w:val="false"/>
+          <w:bCs w:val="false"/>
+          <w:color w:val="auto"/>
+          <w:kern w:val="2"/>
+          <w:sz w:val="24"/>
+          <w:szCs w:val="24"/>
+          <w:u w:val="none"/>
+          <w:lang w:val="es-ES" w:eastAsia="en-US" w:bidi="ar-SA"/>
+          <w14:ligatures w14:val="standardContextual"/>
+        </w:rPr>
+        <w:t>Si quieres comprobar que todo el sistema funciona como se espera, lo mejor son las pruebas funcionales.</w:t>
+        <w:br/>
+        <w:t>Si has unido tu código con otros y necesitas asegurarte de que no haya fallos, haz pruebas de integración.</w:t>
+        <w:br/>
+        <w:t>Y si acabas de escribir una parte del código y quieres ver que funciona bien por sí sola, haz pruebas unitarias.</w:t>
       </w:r>
     </w:p>
     <w:p>
@@ -1300,8 +1466,8 @@
           <w:szCs w:val="24"/>
         </w:rPr>
       </w:pPr>
-      <w:bookmarkStart w:id="9" w:name="__RefHeading___Toc116_2340594174"/>
-      <w:bookmarkEnd w:id="9"/>
+      <w:bookmarkStart w:id="10" w:name="__RefHeading___Toc116_2340594174"/>
+      <w:bookmarkEnd w:id="10"/>
       <w:r>
         <w:rPr>
           <w:b/>
@@ -1452,6 +1618,7 @@
           <w:ilvl w:val="0"/>
           <w:numId w:val="1"/>
         </w:numPr>
+        <w:spacing w:before="0" w:after="80"/>
         <w:rPr>
           <w:b/>
           <w:bCs/>
@@ -1460,8 +1627,8 @@
           <w:szCs w:val="24"/>
         </w:rPr>
       </w:pPr>
-      <w:bookmarkStart w:id="10" w:name="__RefHeading___Toc118_2340594174"/>
-      <w:bookmarkEnd w:id="10"/>
+      <w:bookmarkStart w:id="11" w:name="__RefHeading___Toc118_2340594174"/>
+      <w:bookmarkEnd w:id="11"/>
       <w:r>
         <w:rPr>
           <w:b/>
@@ -1548,8 +1715,8 @@
           <w:szCs w:val="24"/>
         </w:rPr>
       </w:pPr>
-      <w:bookmarkStart w:id="11" w:name="__RefHeading___Toc120_2340594174"/>
-      <w:bookmarkEnd w:id="11"/>
+      <w:bookmarkStart w:id="12" w:name="__RefHeading___Toc120_2340594174"/>
+      <w:bookmarkEnd w:id="12"/>
       <w:r>
         <w:rPr>
           <w:b/>
@@ -1692,8 +1859,8 @@
           <w:szCs w:val="24"/>
         </w:rPr>
       </w:pPr>
-      <w:bookmarkStart w:id="12" w:name="__RefHeading___Toc122_2340594174"/>
-      <w:bookmarkEnd w:id="12"/>
+      <w:bookmarkStart w:id="13" w:name="__RefHeading___Toc122_2340594174"/>
+      <w:bookmarkEnd w:id="13"/>
       <w:r>
         <w:rPr>
           <w:b/>
@@ -1818,30 +1985,6 @@
           <w:szCs w:val="24"/>
         </w:rPr>
         <w:t>Procurar que el código dentro de las pruebas tenga una estructura clara. Debe de ser posible identificar, por lo menos, las siguientes secciones en orden: los datos de prueba, las operaciones y las validaciones</w:t>
-      </w:r>
-    </w:p>
-    <w:p>
-      <w:pPr>
-        <w:pStyle w:val="Normal"/>
-        <w:rPr>
-          <w:b/>
-          <w:bCs/>
-          <w:color w:val="000000"/>
-          <w:sz w:val="24"/>
-          <w:szCs w:val="24"/>
-        </w:rPr>
-      </w:pPr>
-      <w:r>
-        <w:rPr>
-          <w:b/>
-          <w:bCs/>
-          <w:color w:val="000000"/>
-          <w:sz w:val="24"/>
-          <w:szCs w:val="24"/>
-        </w:rPr>
-      </w:r>
-      <w:r>
-        <w:br w:type="page"/>
       </w:r>
     </w:p>
     <w:p>
@@ -1990,8 +2133,8 @@
           <w:szCs w:val="24"/>
         </w:rPr>
       </w:pPr>
-      <w:bookmarkStart w:id="13" w:name="__RefHeading___Toc124_2340594174"/>
-      <w:bookmarkEnd w:id="13"/>
+      <w:bookmarkStart w:id="14" w:name="__RefHeading___Toc124_2340594174"/>
+      <w:bookmarkEnd w:id="14"/>
       <w:r>
         <w:rPr>
           <w:b/>
@@ -2144,8 +2287,8 @@
           <w:szCs w:val="24"/>
         </w:rPr>
       </w:pPr>
-      <w:bookmarkStart w:id="14" w:name="__RefHeading___Toc126_2340594174"/>
-      <w:bookmarkEnd w:id="14"/>
+      <w:bookmarkStart w:id="15" w:name="__RefHeading___Toc126_2340594174"/>
+      <w:bookmarkEnd w:id="15"/>
       <w:r>
         <w:rPr>
           <w:b/>
@@ -2160,6 +2303,122 @@
     <w:p>
       <w:pPr>
         <w:pStyle w:val="Normal"/>
+        <w:numPr>
+          <w:ilvl w:val="0"/>
+          <w:numId w:val="7"/>
+        </w:numPr>
+        <w:rPr/>
+      </w:pPr>
+      <w:hyperlink r:id="rId3">
+        <w:r>
+          <w:rPr>
+            <w:rStyle w:val="Hyperlink"/>
+          </w:rPr>
+          <w:t>https://www.wearetesters.com/investigacion-ux/pruebas-qa-funcionales/</w:t>
+        </w:r>
+      </w:hyperlink>
+    </w:p>
+    <w:p>
+      <w:pPr>
+        <w:pStyle w:val="Normal"/>
+        <w:numPr>
+          <w:ilvl w:val="0"/>
+          <w:numId w:val="7"/>
+        </w:numPr>
+        <w:rPr/>
+      </w:pPr>
+      <w:hyperlink r:id="rId5">
+        <w:r>
+          <w:rPr>
+            <w:rStyle w:val="Hyperlink"/>
+          </w:rPr>
+          <w:t>https://learn.microsoft.com/es-es/aspnet/core/test/integration-tests?view=aspnetcore-9.0</w:t>
+        </w:r>
+      </w:hyperlink>
+    </w:p>
+    <w:p>
+      <w:pPr>
+        <w:pStyle w:val="Normal"/>
+        <w:numPr>
+          <w:ilvl w:val="0"/>
+          <w:numId w:val="7"/>
+        </w:numPr>
+        <w:rPr/>
+      </w:pPr>
+      <w:hyperlink r:id="rId7">
+        <w:r>
+          <w:rPr>
+            <w:rStyle w:val="Hyperlink"/>
+          </w:rPr>
+          <w:t>https://aws.amazon.com/es/what-is/unit-testing/</w:t>
+        </w:r>
+      </w:hyperlink>
+    </w:p>
+    <w:p>
+      <w:pPr>
+        <w:pStyle w:val="Normal"/>
+        <w:numPr>
+          <w:ilvl w:val="0"/>
+          <w:numId w:val="7"/>
+        </w:numPr>
+        <w:rPr/>
+      </w:pPr>
+      <w:hyperlink r:id="rId9">
+        <w:r>
+          <w:rPr>
+            <w:rStyle w:val="Hyperlink"/>
+          </w:rPr>
+          <w:t>https://medium.com/somos-pragma/buenas-pr%C3%A1cticas-y-recomendaciones-para-tus-pruebas-unitarias-con-spring-boot-7bd7b7861119</w:t>
+        </w:r>
+      </w:hyperlink>
+    </w:p>
+    <w:p>
+      <w:pPr>
+        <w:pStyle w:val="Normal"/>
+        <w:numPr>
+          <w:ilvl w:val="0"/>
+          <w:numId w:val="7"/>
+        </w:numPr>
+        <w:rPr/>
+      </w:pPr>
+      <w:hyperlink r:id="rId11">
+        <w:r>
+          <w:rPr>
+            <w:rStyle w:val="Hyperlink"/>
+          </w:rPr>
+          <w:t>https://www.loadview-testing.com/es/blog/tipos-de-pruebas-de-software-diferencias-y-ejemplos/</w:t>
+        </w:r>
+      </w:hyperlink>
+    </w:p>
+    <w:p>
+      <w:pPr>
+        <w:pStyle w:val="Normal"/>
+        <w:numPr>
+          <w:ilvl w:val="0"/>
+          <w:numId w:val="7"/>
+        </w:numPr>
+        <w:rPr/>
+      </w:pPr>
+      <w:r>
+        <w:rPr/>
+      </w:r>
+    </w:p>
+    <w:p>
+      <w:pPr>
+        <w:pStyle w:val="Normal"/>
+        <w:numPr>
+          <w:ilvl w:val="0"/>
+          <w:numId w:val="7"/>
+        </w:numPr>
+        <w:rPr/>
+      </w:pPr>
+      <w:r>
+        <w:rPr/>
+      </w:r>
+    </w:p>
+    <w:p>
+      <w:pPr>
+        <w:pStyle w:val="Normal"/>
         <w:ind w:left="720"/>
         <w:rPr>
           <w:color w:val="000000"/>
@@ -2167,13 +2426,38 @@
           <w:szCs w:val="24"/>
         </w:rPr>
       </w:pPr>
-      <w:r>
-        <w:rPr>
-          <w:color w:val="000000"/>
-          <w:sz w:val="24"/>
-          <w:szCs w:val="24"/>
-        </w:rPr>
-        <w:t>https://medium.com/somos-pragma/buenas-pr%C3%A1cticas-y-recomendaciones-para-tus-pruebas-unitarias-con-spring-boot-7bd7b7861119</w:t>
+      <w:hyperlink r:id="rId12">
+        <w:r>
+          <w:rPr/>
+        </w:r>
+      </w:hyperlink>
+    </w:p>
+    <w:p>
+      <w:pPr>
+        <w:pStyle w:val="Normal"/>
+        <w:ind w:left="720"/>
+        <w:rPr>
+          <w:color w:val="000000"/>
+          <w:sz w:val="24"/>
+          <w:szCs w:val="24"/>
+        </w:rPr>
+      </w:pPr>
+      <w:r>
+        <w:rPr/>
+      </w:r>
+    </w:p>
+    <w:p>
+      <w:pPr>
+        <w:pStyle w:val="Normal"/>
+        <w:ind w:left="720"/>
+        <w:rPr>
+          <w:color w:val="000000"/>
+          <w:sz w:val="24"/>
+          <w:szCs w:val="24"/>
+        </w:rPr>
+      </w:pPr>
+      <w:r>
+        <w:rPr/>
       </w:r>
     </w:p>
     <w:p>
@@ -2195,7 +2479,7 @@
       </w:r>
     </w:p>
     <w:sectPr>
-      <w:footerReference w:type="default" r:id="rId2"/>
+      <w:footerReference w:type="default" r:id="rId13"/>
       <w:type w:val="nextPage"/>
       <w:pgSz w:w="11906" w:h="16838"/>
       <w:pgMar w:left="1701" w:right="1701" w:gutter="0" w:header="0" w:top="1417" w:footer="1417" w:bottom="2181"/>
@@ -2220,43 +2504,28 @@
         <w:bCs w:val="false"/>
       </w:rPr>
     </w:pPr>
-    <w:bookmarkStart w:id="15" w:name="PageNumWizard_FOOTER_Estilo_de_página_pr"/>
+    <w:bookmarkStart w:id="16" w:name="PageNumWizard_FOOTER_Estilo_de_página_pr"/>
     <w:r>
-      <w:rPr>
-        <w:b w:val="false"/>
-        <w:bCs w:val="false"/>
-      </w:rPr>
+      <w:rPr/>
       <w:fldChar w:fldCharType="begin"/>
     </w:r>
     <w:r>
-      <w:rPr>
-        <w:b w:val="false"/>
-        <w:bCs w:val="false"/>
-      </w:rPr>
+      <w:rPr/>
       <w:instrText xml:space="preserve"> PAGE </w:instrText>
     </w:r>
     <w:r>
-      <w:rPr>
-        <w:b w:val="false"/>
-        <w:bCs w:val="false"/>
-      </w:rPr>
+      <w:rPr/>
       <w:fldChar w:fldCharType="separate"/>
     </w:r>
     <w:r>
-      <w:rPr>
-        <w:b w:val="false"/>
-        <w:bCs w:val="false"/>
-      </w:rPr>
+      <w:rPr/>
       <w:t>8</w:t>
     </w:r>
     <w:r>
-      <w:rPr>
-        <w:b w:val="false"/>
-        <w:bCs w:val="false"/>
-      </w:rPr>
+      <w:rPr/>
       <w:fldChar w:fldCharType="end"/>
     </w:r>
-    <w:bookmarkEnd w:id="15"/>
+    <w:bookmarkEnd w:id="16"/>
   </w:p>
 </w:ftr>
 </file>
@@ -3098,6 +3367,143 @@
     </w:lvl>
   </w:abstractNum>
   <w:abstractNum w:abstractNumId="7">
+    <w:lvl w:ilvl="0">
+      <w:start w:val="1"/>
+      <w:numFmt w:val="bullet"/>
+      <w:lvlText w:val=""/>
+      <w:lvlJc w:val="left"/>
+      <w:pPr>
+        <w:tabs>
+          <w:tab w:val="num" w:pos="1428"/>
+        </w:tabs>
+        <w:ind w:left="1428" w:hanging="360"/>
+      </w:pPr>
+      <w:rPr>
+        <w:rFonts w:ascii="Symbol" w:hAnsi="Symbol" w:cs="Symbol" w:hint="default"/>
+      </w:rPr>
+    </w:lvl>
+    <w:lvl w:ilvl="1">
+      <w:start w:val="1"/>
+      <w:numFmt w:val="bullet"/>
+      <w:lvlText w:val="◦"/>
+      <w:lvlJc w:val="left"/>
+      <w:pPr>
+        <w:tabs>
+          <w:tab w:val="num" w:pos="1788"/>
+        </w:tabs>
+        <w:ind w:left="1788" w:hanging="360"/>
+      </w:pPr>
+      <w:rPr>
+        <w:rFonts w:ascii="OpenSymbol" w:hAnsi="OpenSymbol" w:cs="OpenSymbol" w:hint="default"/>
+      </w:rPr>
+    </w:lvl>
+    <w:lvl w:ilvl="2">
+      <w:start w:val="1"/>
+      <w:numFmt w:val="bullet"/>
+      <w:lvlText w:val="▪"/>
+      <w:lvlJc w:val="left"/>
+      <w:pPr>
+        <w:tabs>
+          <w:tab w:val="num" w:pos="2148"/>
+        </w:tabs>
+        <w:ind w:left="2148" w:hanging="360"/>
+      </w:pPr>
+      <w:rPr>
+        <w:rFonts w:ascii="OpenSymbol" w:hAnsi="OpenSymbol" w:cs="OpenSymbol" w:hint="default"/>
+      </w:rPr>
+    </w:lvl>
+    <w:lvl w:ilvl="3">
+      <w:start w:val="1"/>
+      <w:numFmt w:val="bullet"/>
+      <w:lvlText w:val=""/>
+      <w:lvlJc w:val="left"/>
+      <w:pPr>
+        <w:tabs>
+          <w:tab w:val="num" w:pos="2508"/>
+        </w:tabs>
+        <w:ind w:left="2508" w:hanging="360"/>
+      </w:pPr>
+      <w:rPr>
+        <w:rFonts w:ascii="Symbol" w:hAnsi="Symbol" w:cs="Symbol" w:hint="default"/>
+      </w:rPr>
+    </w:lvl>
+    <w:lvl w:ilvl="4">
+      <w:start w:val="1"/>
+      <w:numFmt w:val="bullet"/>
+      <w:lvlText w:val="◦"/>
+      <w:lvlJc w:val="left"/>
+      <w:pPr>
+        <w:tabs>
+          <w:tab w:val="num" w:pos="2868"/>
+        </w:tabs>
+        <w:ind w:left="2868" w:hanging="360"/>
+      </w:pPr>
+      <w:rPr>
+        <w:rFonts w:ascii="OpenSymbol" w:hAnsi="OpenSymbol" w:cs="OpenSymbol" w:hint="default"/>
+      </w:rPr>
+    </w:lvl>
+    <w:lvl w:ilvl="5">
+      <w:start w:val="1"/>
+      <w:numFmt w:val="bullet"/>
+      <w:lvlText w:val="▪"/>
+      <w:lvlJc w:val="left"/>
+      <w:pPr>
+        <w:tabs>
+          <w:tab w:val="num" w:pos="3228"/>
+        </w:tabs>
+        <w:ind w:left="3228" w:hanging="360"/>
+      </w:pPr>
+      <w:rPr>
+        <w:rFonts w:ascii="OpenSymbol" w:hAnsi="OpenSymbol" w:cs="OpenSymbol" w:hint="default"/>
+      </w:rPr>
+    </w:lvl>
+    <w:lvl w:ilvl="6">
+      <w:start w:val="1"/>
+      <w:numFmt w:val="bullet"/>
+      <w:lvlText w:val=""/>
+      <w:lvlJc w:val="left"/>
+      <w:pPr>
+        <w:tabs>
+          <w:tab w:val="num" w:pos="3588"/>
+        </w:tabs>
+        <w:ind w:left="3588" w:hanging="360"/>
+      </w:pPr>
+      <w:rPr>
+        <w:rFonts w:ascii="Symbol" w:hAnsi="Symbol" w:cs="Symbol" w:hint="default"/>
+      </w:rPr>
+    </w:lvl>
+    <w:lvl w:ilvl="7">
+      <w:start w:val="1"/>
+      <w:numFmt w:val="bullet"/>
+      <w:lvlText w:val="◦"/>
+      <w:lvlJc w:val="left"/>
+      <w:pPr>
+        <w:tabs>
+          <w:tab w:val="num" w:pos="3948"/>
+        </w:tabs>
+        <w:ind w:left="3948" w:hanging="360"/>
+      </w:pPr>
+      <w:rPr>
+        <w:rFonts w:ascii="OpenSymbol" w:hAnsi="OpenSymbol" w:cs="OpenSymbol" w:hint="default"/>
+      </w:rPr>
+    </w:lvl>
+    <w:lvl w:ilvl="8">
+      <w:start w:val="1"/>
+      <w:numFmt w:val="bullet"/>
+      <w:lvlText w:val="▪"/>
+      <w:lvlJc w:val="left"/>
+      <w:pPr>
+        <w:tabs>
+          <w:tab w:val="num" w:pos="4308"/>
+        </w:tabs>
+        <w:ind w:left="4308" w:hanging="360"/>
+      </w:pPr>
+      <w:rPr>
+        <w:rFonts w:ascii="OpenSymbol" w:hAnsi="OpenSymbol" w:cs="OpenSymbol" w:hint="default"/>
+      </w:rPr>
+    </w:lvl>
+  </w:abstractNum>
+  <w:abstractNum w:abstractNumId="8">
     <w:lvl w:ilvl="0">
       <w:start w:val="1"/>
       <w:numFmt w:val="none"/>
@@ -3236,6 +3642,9 @@
   </w:num>
   <w:num w:numId="7">
     <w:abstractNumId w:val="7"/>
+  </w:num>
+  <w:num w:numId="8">
+    <w:abstractNumId w:val="8"/>
   </w:num>
 </w:numbering>
 </file>
@@ -3642,6 +4051,7 @@
     <w:qFormat/>
     <w:pPr>
       <w:widowControl/>
+      <w:suppressAutoHyphens w:val="true"/>
       <w:bidi w:val="0"/>
       <w:spacing w:lineRule="auto" w:line="276" w:before="0" w:after="160"/>
       <w:jc w:val="left"/>

</xml_diff>